<commit_message>
Atualizado o status report
</commit_message>
<xml_diff>
--- a/documentos/Status Report 21-11-16.docx
+++ b/documentos/Status Report 21-11-16.docx
@@ -175,13 +175,7 @@
         <w:rPr>
           <w:sz w:val="24"/>
         </w:rPr>
-        <w:t>0</w:t>
-      </w:r>
-      <w:r>
-        <w:rPr>
-          <w:sz w:val="24"/>
-        </w:rPr>
-        <w:t>8</w:t>
+        <w:t>21</w:t>
       </w:r>
       <w:r>
         <w:rPr>
@@ -226,7 +220,7 @@
         <w:rPr>
           <w:sz w:val="24"/>
         </w:rPr>
-        <w:t>03</w:t>
+        <w:t>08</w:t>
       </w:r>
       <w:r>
         <w:rPr>
@@ -244,13 +238,7 @@
         <w:rPr>
           <w:sz w:val="24"/>
         </w:rPr>
-        <w:t>0</w:t>
-      </w:r>
-      <w:r>
-        <w:rPr>
-          <w:sz w:val="24"/>
-        </w:rPr>
-        <w:t>8</w:t>
+        <w:t>21</w:t>
       </w:r>
       <w:r>
         <w:rPr>
@@ -1065,10 +1053,7 @@
               <w:t xml:space="preserve">R$ </w:t>
             </w:r>
             <w:r>
-              <w:t>-986,50</w:t>
-            </w:r>
-            <w:r>
-              <w:t xml:space="preserve"> </w:t>
+              <w:t xml:space="preserve">-986,50 </w:t>
             </w:r>
             <w:r>
               <w:t>acima do orçamento.</w:t>
@@ -1114,12 +1099,7 @@
               <w:jc w:val="left"/>
             </w:pPr>
             <w:r>
-              <w:t>A produtividade da equipe tem que aumentar para 1,87 para manter o orç</w:t>
-            </w:r>
-            <w:bookmarkStart w:id="1" w:name="_GoBack"/>
-            <w:bookmarkEnd w:id="1"/>
-            <w:r>
-              <w:t>amento do projeto.</w:t>
+              <w:t>A produtividade da equipe tem que aumentar para 1,87 para manter o orçamento do projeto.</w:t>
             </w:r>
           </w:p>
         </w:tc>
@@ -1287,6 +1267,7 @@
               <w:jc w:val="left"/>
             </w:pPr>
             <w:r>
+              <w:lastRenderedPageBreak/>
               <w:t>Riscos do projeto</w:t>
             </w:r>
           </w:p>
@@ -1749,6 +1730,7 @@
           <w:szCs w:val="2"/>
         </w:rPr>
       </w:pPr>
+      <w:bookmarkStart w:id="1" w:name="_GoBack"/>
     </w:p>
     <w:p>
       <w:pPr>
@@ -1793,6 +1775,7 @@
             <w:shd w:val="clear" w:color="auto" w:fill="E6E6E6"/>
             <w:vAlign w:val="center"/>
           </w:tcPr>
+          <w:bookmarkEnd w:id="1"/>
           <w:p>
             <w:pPr>
               <w:jc w:val="center"/>
@@ -1910,10 +1893,7 @@
               <w:jc w:val="center"/>
             </w:pPr>
             <w:r>
-              <w:t>Issue #</w:t>
-            </w:r>
-            <w:r>
-              <w:t>9</w:t>
+              <w:t>Issue #9</w:t>
             </w:r>
           </w:p>
         </w:tc>

</xml_diff>